<commit_message>
More additions for possible contract work.
</commit_message>
<xml_diff>
--- a/Project Management/VATES/Kitware/Kitware_Work_20131210.docx
+++ b/Project Management/VATES/Kitware/Kitware_Work_20131210.docx
@@ -122,6 +122,18 @@
         <w:t xml:space="preserve"> etc.) are provided, the planes shown in the view should be oriented along those directions.</w:t>
       </w:r>
     </w:p>
+    <w:p>
+      <w:pPr>
+        <w:pStyle w:val="ListParagraph"/>
+        <w:numPr>
+          <w:ilvl w:val="0"/>
+          <w:numId w:val="1"/>
+        </w:numPr>
+      </w:pPr>
+      <w:r>
+        <w:t>API needs change to slice update signal. A way needs to be provided to determine which slice is actually changing.</w:t>
+      </w:r>
+    </w:p>
     <w:p/>
     <w:p>
       <w:r>
@@ -218,16 +230,27 @@
         </w:numPr>
       </w:pPr>
       <w:r>
-        <w:t>If the axis basi</w:t>
-      </w:r>
-      <w:r>
-        <w:t xml:space="preserve">s overrides </w:t>
-      </w:r>
-      <w:r>
-        <w:t>are provided, the planes shown in the view should be oriented along those directions</w:t>
-      </w:r>
-      <w:r>
-        <w:t>.</w:t>
+        <w:t>If the axis basis overrides are provided, the planes shown in the view should be oriented along those directions.</w:t>
+      </w:r>
+    </w:p>
+    <w:p>
+      <w:pPr>
+        <w:pStyle w:val="ListParagraph"/>
+        <w:numPr>
+          <w:ilvl w:val="0"/>
+          <w:numId w:val="4"/>
+        </w:numPr>
+      </w:pPr>
+      <w:r>
+        <w:t xml:space="preserve">Add API similar to </w:t>
+      </w:r>
+      <w:proofErr w:type="spellStart"/>
+      <w:r>
+        <w:t>MultiSlice</w:t>
+      </w:r>
+      <w:proofErr w:type="spellEnd"/>
+      <w:r>
+        <w:t xml:space="preserve"> view to retrieve the slice information from the 3 views to pass onto other programs.</w:t>
       </w:r>
     </w:p>
     <w:p/>
@@ -246,7 +269,13 @@
         </w:numPr>
       </w:pPr>
       <w:r>
-        <w:t xml:space="preserve">This view would benefit from a mechanism similar to the Annotate Time filter is providing a way to transfer information from the spreadsheet onto the associated plot. </w:t>
+        <w:t>This view would benefit from a mechanism simila</w:t>
+      </w:r>
+      <w:r>
+        <w:t>r to the Annotate Time filter in</w:t>
+      </w:r>
+      <w:r>
+        <w:t xml:space="preserve"> providing a way to transfer information from the spreadsheet onto the associated plot. </w:t>
       </w:r>
     </w:p>
     <w:p>
@@ -265,8 +294,12 @@
       </w:r>
     </w:p>
     <w:p/>
-    <w:p>
-      <w:r>
+    <w:p/>
+    <w:p/>
+    <w:p/>
+    <w:p>
+      <w:r>
+        <w:lastRenderedPageBreak/>
         <w:t xml:space="preserve">Multiple </w:t>
       </w:r>
       <w:proofErr w:type="spellStart"/>
@@ -281,57 +314,217 @@
         <w:t xml:space="preserve">Modifying </w:t>
       </w:r>
       <w:r>
-        <w:t>Filt</w:t>
+        <w:t>Filters</w:t>
+      </w:r>
+    </w:p>
+    <w:p/>
+    <w:p>
+      <w:pPr>
+        <w:ind w:firstLine="720"/>
+      </w:pPr>
+      <w:proofErr w:type="spellStart"/>
+      <w:r>
+        <w:t>ParaView</w:t>
+      </w:r>
+      <w:proofErr w:type="spellEnd"/>
+      <w:r>
+        <w:t xml:space="preserve"> has issues with one of our standard operating modes: a </w:t>
+      </w:r>
+      <w:proofErr w:type="spellStart"/>
+      <w:r>
+        <w:t>rebinning</w:t>
+      </w:r>
+      <w:proofErr w:type="spellEnd"/>
+      <w:r>
+        <w:t xml:space="preserve"> filter applied to a MD source. If the </w:t>
+      </w:r>
+      <w:proofErr w:type="spellStart"/>
+      <w:r>
+        <w:t>rebinning</w:t>
+      </w:r>
+      <w:proofErr w:type="spellEnd"/>
+      <w:r>
+        <w:t xml:space="preserve"> filter is deleted from the pipeline leaving the MD source, all information about the MD source is removed and nothing is shown in the interface. </w:t>
+      </w:r>
+      <w:r>
+        <w:t>This issue has already b</w:t>
+      </w:r>
+      <w:r>
+        <w:t>een presented to the developer</w:t>
+      </w:r>
+      <w:r>
+        <w:t xml:space="preserve">s list </w:t>
+      </w:r>
+      <w:r>
+        <w:t>(Dec</w:t>
+      </w:r>
+      <w:r>
+        <w:t>ember</w:t>
+      </w:r>
+      <w:r>
+        <w:t xml:space="preserve"> 9, 2013</w:t>
+      </w:r>
+      <w:r>
+        <w:t xml:space="preserve">) </w:t>
+      </w:r>
+      <w:r>
+        <w:t>with no current solution.</w:t>
+      </w:r>
+    </w:p>
+    <w:p/>
+    <w:p>
+      <w:r>
+        <w:t xml:space="preserve">Multiple Instances of </w:t>
+      </w:r>
+      <w:proofErr w:type="spellStart"/>
+      <w:r>
+        <w:t>ParaView</w:t>
+      </w:r>
+      <w:proofErr w:type="spellEnd"/>
+    </w:p>
+    <w:p/>
+    <w:p>
+      <w:r>
+        <w:tab/>
+      </w:r>
+      <w:r>
+        <w:t>Our users have requested th</w:t>
       </w:r>
       <w:bookmarkStart w:id="0" w:name="_GoBack"/>
       <w:bookmarkEnd w:id="0"/>
       <w:r>
-        <w:t>ers</w:t>
+        <w:t xml:space="preserve">e ability to bring up more than one </w:t>
+      </w:r>
+      <w:proofErr w:type="spellStart"/>
+      <w:r>
+        <w:t>Vates</w:t>
+      </w:r>
+      <w:proofErr w:type="spellEnd"/>
+      <w:r>
+        <w:t xml:space="preserve"> Simple Interface (VSI) window</w:t>
+      </w:r>
+      <w:r>
+        <w:t xml:space="preserve"> from within a </w:t>
+      </w:r>
+      <w:proofErr w:type="spellStart"/>
+      <w:r>
+        <w:t>MantidPlot</w:t>
+      </w:r>
+      <w:proofErr w:type="spellEnd"/>
+      <w:r>
+        <w:t xml:space="preserve"> session</w:t>
+      </w:r>
+      <w:r>
+        <w:t xml:space="preserve">. </w:t>
+      </w:r>
+      <w:r>
+        <w:t xml:space="preserve"> This has not been possible due to the VSI’s reliance on the </w:t>
+      </w:r>
+      <w:proofErr w:type="spellStart"/>
+      <w:r>
+        <w:t>pqPVApplicationCore</w:t>
+      </w:r>
+      <w:proofErr w:type="spellEnd"/>
+      <w:r>
+        <w:t xml:space="preserve"> object. During the early development of the VSI, the multiple windows feature was investigated, but there was no way to cleanly separate them since the </w:t>
+      </w:r>
+      <w:proofErr w:type="spellStart"/>
+      <w:r>
+        <w:t>pqPVApplicationCore</w:t>
+      </w:r>
+      <w:proofErr w:type="spellEnd"/>
+      <w:r>
+        <w:t xml:space="preserve"> only allowed one instance of it within the </w:t>
+      </w:r>
+      <w:proofErr w:type="spellStart"/>
+      <w:r>
+        <w:t>MantidPlot</w:t>
+      </w:r>
+      <w:proofErr w:type="spellEnd"/>
+      <w:r>
+        <w:t xml:space="preserve"> session. Is there a way to fire up another instance of </w:t>
+      </w:r>
+      <w:proofErr w:type="spellStart"/>
+      <w:r>
+        <w:t>pqPVApplicationCore</w:t>
+      </w:r>
+      <w:proofErr w:type="spellEnd"/>
+      <w:r>
+        <w:t xml:space="preserve"> or are there alternative methods?</w:t>
       </w:r>
     </w:p>
     <w:p/>
     <w:p>
-      <w:pPr>
-        <w:ind w:firstLine="720"/>
-      </w:pPr>
+      <w:r>
+        <w:t xml:space="preserve">Python Interaction with </w:t>
+      </w:r>
       <w:proofErr w:type="spellStart"/>
       <w:r>
         <w:t>ParaView</w:t>
       </w:r>
       <w:proofErr w:type="spellEnd"/>
-      <w:r>
-        <w:t xml:space="preserve"> has issues with one of our standard operating modes: a </w:t>
-      </w:r>
-      <w:proofErr w:type="spellStart"/>
-      <w:r>
-        <w:t>rebinning</w:t>
-      </w:r>
-      <w:proofErr w:type="spellEnd"/>
-      <w:r>
-        <w:t xml:space="preserve"> filter applied to a MD source. If the </w:t>
-      </w:r>
-      <w:proofErr w:type="spellStart"/>
-      <w:r>
-        <w:t>rebinning</w:t>
-      </w:r>
-      <w:proofErr w:type="spellEnd"/>
-      <w:r>
-        <w:t xml:space="preserve"> filter is deleted from the pipeline leaving the MD source, all information about the MD source is removed and nothing is shown in the interface. </w:t>
-      </w:r>
-      <w:r>
-        <w:t>This issue has already b</w:t>
-      </w:r>
-      <w:r>
-        <w:t>een presented to the developer</w:t>
-      </w:r>
-      <w:r>
-        <w:t xml:space="preserve">s list </w:t>
-      </w:r>
-      <w:r>
-        <w:t xml:space="preserve">(Dec 9, 2014) </w:t>
-      </w:r>
-      <w:r>
-        <w:t>with no current solution.</w:t>
+    </w:p>
+    <w:p/>
+    <w:p>
+      <w:r>
+        <w:tab/>
+      </w:r>
+      <w:proofErr w:type="spellStart"/>
+      <w:r>
+        <w:t>ParaView</w:t>
+      </w:r>
+      <w:proofErr w:type="spellEnd"/>
+      <w:r>
+        <w:t xml:space="preserve"> currently has a Python </w:t>
+      </w:r>
+      <w:proofErr w:type="gramStart"/>
+      <w:r>
+        <w:t>interface which</w:t>
+      </w:r>
+      <w:proofErr w:type="gramEnd"/>
+      <w:r>
+        <w:t xml:space="preserve"> is available from outside </w:t>
+      </w:r>
+      <w:proofErr w:type="spellStart"/>
+      <w:r>
+        <w:t>ParaView</w:t>
+      </w:r>
+      <w:proofErr w:type="spellEnd"/>
+      <w:r>
+        <w:t xml:space="preserve"> itself through </w:t>
+      </w:r>
+      <w:proofErr w:type="spellStart"/>
+      <w:r>
+        <w:t>pvpython</w:t>
+      </w:r>
+      <w:proofErr w:type="spellEnd"/>
+      <w:r>
+        <w:t xml:space="preserve">. However, the </w:t>
+      </w:r>
+      <w:r>
+        <w:t xml:space="preserve">interface looks geared towards non-interactive scripting of </w:t>
+      </w:r>
+      <w:proofErr w:type="spellStart"/>
+      <w:r>
+        <w:t>ParaView</w:t>
+      </w:r>
+      <w:proofErr w:type="spellEnd"/>
+      <w:r>
+        <w:t xml:space="preserve">. Our users wish to have an interactive interface but from outside the </w:t>
+      </w:r>
+      <w:proofErr w:type="spellStart"/>
+      <w:r>
+        <w:t>ParaView</w:t>
+      </w:r>
+      <w:proofErr w:type="spellEnd"/>
+      <w:r>
+        <w:t xml:space="preserve"> application. Is this possible</w:t>
+      </w:r>
+      <w:r>
+        <w:t xml:space="preserve"> with the current interface</w:t>
+      </w:r>
+      <w:r>
+        <w:t>?</w:t>
       </w:r>
     </w:p>
     <w:sectPr>

</xml_diff>

<commit_message>
Adding additional sections at Garrett's request.
</commit_message>
<xml_diff>
--- a/Project Management/VATES/Kitware/Kitware_Work_20131210.docx
+++ b/Project Management/VATES/Kitware/Kitware_Work_20131210.docx
@@ -9,44 +9,17 @@
           <w:b/>
         </w:rPr>
       </w:pPr>
-      <w:proofErr w:type="spellStart"/>
       <w:r>
         <w:rPr>
           <w:b/>
         </w:rPr>
-        <w:t>ParaView</w:t>
-      </w:r>
-      <w:proofErr w:type="spellEnd"/>
-      <w:r>
-        <w:rPr>
-          <w:b/>
-        </w:rPr>
-        <w:t xml:space="preserve"> Improvements for the </w:t>
-      </w:r>
-      <w:proofErr w:type="spellStart"/>
-      <w:r>
-        <w:rPr>
-          <w:b/>
-        </w:rPr>
-        <w:t>Mantid</w:t>
-      </w:r>
-      <w:proofErr w:type="spellEnd"/>
-      <w:r>
-        <w:rPr>
-          <w:b/>
-        </w:rPr>
-        <w:t xml:space="preserve"> Project</w:t>
-      </w:r>
-    </w:p>
-    <w:p/>
-    <w:p>
-      <w:proofErr w:type="spellStart"/>
-      <w:r>
-        <w:t>MultiSlice</w:t>
-      </w:r>
-      <w:proofErr w:type="spellEnd"/>
-      <w:r>
-        <w:t xml:space="preserve"> View</w:t>
+        <w:t>ParaView Improvements for the Mantid Project</w:t>
+      </w:r>
+    </w:p>
+    <w:p/>
+    <w:p>
+      <w:r>
+        <w:t>MultiSlice View</w:t>
       </w:r>
     </w:p>
     <w:p/>
@@ -59,15 +32,7 @@
         </w:numPr>
       </w:pPr>
       <w:r>
-        <w:t>If the axis label overrides (</w:t>
-      </w:r>
-      <w:proofErr w:type="spellStart"/>
-      <w:r>
-        <w:t>AxisForTitleX</w:t>
-      </w:r>
-      <w:proofErr w:type="spellEnd"/>
-      <w:r>
-        <w:t xml:space="preserve"> etc.) are provided, those labels should show up on the correct axis in the view. </w:t>
+        <w:t xml:space="preserve">If the axis label overrides (AxisForTitleX etc.) are provided, those labels should show up on the correct axis in the view. </w:t>
       </w:r>
     </w:p>
     <w:p>
@@ -79,15 +44,7 @@
         </w:numPr>
       </w:pPr>
       <w:r>
-        <w:t>If the axis scaling overrides are provided (</w:t>
-      </w:r>
-      <w:proofErr w:type="spellStart"/>
-      <w:r>
-        <w:t>LabelRangeForX</w:t>
-      </w:r>
-      <w:proofErr w:type="spellEnd"/>
-      <w:r>
-        <w:t xml:space="preserve"> etc.), the appropriate axis in the view should reflect this range. </w:t>
+        <w:t xml:space="preserve">If the axis scaling overrides are provided (LabelRangeForX etc.), the appropriate axis in the view should reflect this range. </w:t>
       </w:r>
     </w:p>
     <w:p>
@@ -111,15 +68,7 @@
         </w:numPr>
       </w:pPr>
       <w:r>
-        <w:t>If the axis basis overrides (</w:t>
-      </w:r>
-      <w:proofErr w:type="spellStart"/>
-      <w:r>
-        <w:t>AxisBaseForX</w:t>
-      </w:r>
-      <w:proofErr w:type="spellEnd"/>
-      <w:r>
-        <w:t xml:space="preserve"> etc.) are provided, the planes shown in the view should be oriented along those directions.</w:t>
+        <w:t>If the axis basis overrides (AxisBaseForX etc.) are provided, the planes shown in the view should be oriented along those directions.</w:t>
       </w:r>
     </w:p>
     <w:p>
@@ -177,15 +126,7 @@
         </w:numPr>
       </w:pPr>
       <w:r>
-        <w:t xml:space="preserve">The axis label text should have the capability to be rendered using </w:t>
-      </w:r>
-      <w:proofErr w:type="spellStart"/>
-      <w:r>
-        <w:t>LaTex</w:t>
-      </w:r>
-      <w:proofErr w:type="spellEnd"/>
-      <w:r>
-        <w:t xml:space="preserve"> commands within the label text as Text objects already do.</w:t>
+        <w:t>The axis label text should have the capability to be rendered using LaTex commands within the label text as Text objects already do.</w:t>
       </w:r>
     </w:p>
     <w:p>
@@ -202,11 +143,9 @@
     </w:p>
     <w:p/>
     <w:p>
-      <w:proofErr w:type="spellStart"/>
       <w:r>
         <w:t>QuadView</w:t>
       </w:r>
-      <w:proofErr w:type="spellEnd"/>
     </w:p>
     <w:p/>
     <w:p>
@@ -242,15 +181,7 @@
         </w:numPr>
       </w:pPr>
       <w:r>
-        <w:t xml:space="preserve">Add API similar to </w:t>
-      </w:r>
-      <w:proofErr w:type="spellStart"/>
-      <w:r>
-        <w:t>MultiSlice</w:t>
-      </w:r>
-      <w:proofErr w:type="spellEnd"/>
-      <w:r>
-        <w:t xml:space="preserve"> view to retrieve the slice information from the 3 views to pass onto other programs.</w:t>
+        <w:t>Add API similar to MultiSlice view to retrieve the slice information from the 3 views to pass onto other programs.</w:t>
       </w:r>
     </w:p>
     <w:p/>
@@ -300,232 +231,148 @@
     <w:p>
       <w:r>
         <w:lastRenderedPageBreak/>
-        <w:t xml:space="preserve">Multiple </w:t>
-      </w:r>
-      <w:proofErr w:type="spellStart"/>
-      <w:r>
-        <w:t>TimeStep</w:t>
-      </w:r>
-      <w:proofErr w:type="spellEnd"/>
+        <w:t xml:space="preserve">Multiple TimeStep </w:t>
+      </w:r>
+      <w:r>
+        <w:t xml:space="preserve">Modifying </w:t>
+      </w:r>
+      <w:r>
+        <w:t>Filters</w:t>
+      </w:r>
+    </w:p>
+    <w:p/>
+    <w:p>
+      <w:pPr>
+        <w:ind w:firstLine="720"/>
+      </w:pPr>
+      <w:r>
+        <w:t xml:space="preserve">ParaView has issues with one of our standard operating modes: a rebinning filter applied to a MD source. If the rebinning filter is deleted from the pipeline leaving the MD source, all information about the MD source is removed and nothing is shown in the interface. </w:t>
+      </w:r>
+      <w:r>
+        <w:t>This issue has already b</w:t>
+      </w:r>
+      <w:r>
+        <w:t>een presented to the developer</w:t>
+      </w:r>
+      <w:r>
+        <w:t xml:space="preserve">s list </w:t>
+      </w:r>
+      <w:r>
+        <w:t>(Dec</w:t>
+      </w:r>
+      <w:r>
+        <w:t>ember</w:t>
+      </w:r>
+      <w:r>
+        <w:t xml:space="preserve"> 9, 2013</w:t>
+      </w:r>
+      <w:r>
+        <w:t xml:space="preserve">) </w:t>
+      </w:r>
+      <w:r>
+        <w:t>with no current solution.</w:t>
+      </w:r>
+    </w:p>
+    <w:p/>
+    <w:p>
+      <w:r>
+        <w:t>Multiple Instances of ParaView</w:t>
+      </w:r>
+    </w:p>
+    <w:p/>
+    <w:p>
+      <w:r>
+        <w:tab/>
+      </w:r>
+      <w:r>
+        <w:t>Our users have requested the ability to bring up more than one Vates Simple Interface (VSI) window</w:t>
+      </w:r>
+      <w:r>
+        <w:t xml:space="preserve"> from within a MantidPlot session</w:t>
+      </w:r>
+      <w:r>
+        <w:t xml:space="preserve">. </w:t>
+      </w:r>
+      <w:r>
+        <w:t xml:space="preserve"> This has not been possible due to the VSI’s reliance on the pqPVApplicationCore object. During the early development of the VSI, the multiple windows feature was investigated, but there was no way to cleanly separate them since the pqPVApplicationCore only allowed one instance of it within the MantidPlot session. Is there a way to fire up another instance of pqPVApplicationCore or are there alternative methods?</w:t>
+      </w:r>
+    </w:p>
+    <w:p/>
+    <w:p>
+      <w:r>
+        <w:t>Python Interaction with ParaView</w:t>
+      </w:r>
+    </w:p>
+    <w:p/>
+    <w:p>
+      <w:r>
+        <w:tab/>
+        <w:t xml:space="preserve">ParaView currently has a Python interface which is available from outside ParaView itself through pvpython. However, the </w:t>
+      </w:r>
+      <w:r>
+        <w:t>interface looks geared towards non-interactive scripting of ParaView. Our users wish to have an interactive interface but from outside the ParaView application. Is this possible</w:t>
+      </w:r>
+      <w:r>
+        <w:t xml:space="preserve"> with the current interface</w:t>
+      </w:r>
+      <w:r>
+        <w:t>?</w:t>
+      </w:r>
+    </w:p>
+    <w:p/>
+    <w:p>
+      <w:r>
+        <w:t>Training</w:t>
+      </w:r>
+    </w:p>
+    <w:p/>
+    <w:p>
+      <w:r>
+        <w:tab/>
+        <w:t xml:space="preserve">Our scientists and developers will benefit from a better understanding of what ParaView has to offer via training. We would like to have a general ParaView training session geared toward scientists and an advanced training session geared towards developers. The developer session would focus more on </w:t>
+      </w:r>
+      <w:r>
+        <w:t xml:space="preserve">and </w:t>
+      </w:r>
+      <w:r>
+        <w:t>understanding of the Paraview and VTK code base.</w:t>
+      </w:r>
+    </w:p>
+    <w:p/>
+    <w:p>
+      <w:r>
+        <w:t>Help Hours</w:t>
+      </w:r>
+    </w:p>
+    <w:p/>
+    <w:p>
+      <w:r>
+        <w:tab/>
+        <w:t>Our development roadmap has us moving into some key areas (MPI</w:t>
+      </w:r>
+      <w:r>
+        <w:t xml:space="preserve"> utilization</w:t>
+      </w:r>
+      <w:r>
+        <w:t>) where ta</w:t>
+      </w:r>
+      <w:r>
+        <w:t>rgeted</w:t>
+      </w:r>
       <w:r>
         <w:t xml:space="preserve"> </w:t>
       </w:r>
       <w:r>
-        <w:t xml:space="preserve">Modifying </w:t>
-      </w:r>
-      <w:r>
-        <w:t>Filters</w:t>
-      </w:r>
-    </w:p>
-    <w:p/>
-    <w:p>
-      <w:pPr>
-        <w:ind w:firstLine="720"/>
-      </w:pPr>
-      <w:proofErr w:type="spellStart"/>
-      <w:r>
-        <w:t>ParaView</w:t>
-      </w:r>
-      <w:proofErr w:type="spellEnd"/>
-      <w:r>
-        <w:t xml:space="preserve"> has issues with one of our standard operating modes: a </w:t>
-      </w:r>
-      <w:proofErr w:type="spellStart"/>
-      <w:r>
-        <w:t>rebinning</w:t>
-      </w:r>
-      <w:proofErr w:type="spellEnd"/>
-      <w:r>
-        <w:t xml:space="preserve"> filter applied to a MD source. If the </w:t>
-      </w:r>
-      <w:proofErr w:type="spellStart"/>
-      <w:r>
-        <w:t>rebinning</w:t>
-      </w:r>
-      <w:proofErr w:type="spellEnd"/>
-      <w:r>
-        <w:t xml:space="preserve"> filter is deleted from the pipeline leaving the MD source, all information about the MD source is removed and nothing is shown in the interface. </w:t>
-      </w:r>
-      <w:r>
-        <w:t>This issue has already b</w:t>
-      </w:r>
-      <w:r>
-        <w:t>een presented to the developer</w:t>
-      </w:r>
-      <w:r>
-        <w:t xml:space="preserve">s list </w:t>
-      </w:r>
-      <w:r>
-        <w:t>(Dec</w:t>
-      </w:r>
-      <w:r>
-        <w:t>ember</w:t>
-      </w:r>
-      <w:r>
-        <w:t xml:space="preserve"> 9, 2013</w:t>
-      </w:r>
-      <w:r>
-        <w:t xml:space="preserve">) </w:t>
-      </w:r>
-      <w:r>
-        <w:t>with no current solution.</w:t>
-      </w:r>
-    </w:p>
-    <w:p/>
-    <w:p>
-      <w:r>
-        <w:t xml:space="preserve">Multiple Instances of </w:t>
-      </w:r>
-      <w:proofErr w:type="spellStart"/>
-      <w:r>
-        <w:t>ParaView</w:t>
-      </w:r>
-      <w:proofErr w:type="spellEnd"/>
-    </w:p>
-    <w:p/>
-    <w:p>
-      <w:r>
-        <w:tab/>
-      </w:r>
-      <w:r>
-        <w:t>Our users have requested th</w:t>
+        <w:t>help would decrease the develop</w:t>
+      </w:r>
+      <w:r>
+        <w:t>ment</w:t>
+      </w:r>
+      <w:r>
+        <w:t xml:space="preserve"> time. We would request a standard block of 25 hours.</w:t>
       </w:r>
       <w:bookmarkStart w:id="0" w:name="_GoBack"/>
       <w:bookmarkEnd w:id="0"/>
-      <w:r>
-        <w:t xml:space="preserve">e ability to bring up more than one </w:t>
-      </w:r>
-      <w:proofErr w:type="spellStart"/>
-      <w:r>
-        <w:t>Vates</w:t>
-      </w:r>
-      <w:proofErr w:type="spellEnd"/>
-      <w:r>
-        <w:t xml:space="preserve"> Simple Interface (VSI) window</w:t>
-      </w:r>
-      <w:r>
-        <w:t xml:space="preserve"> from within a </w:t>
-      </w:r>
-      <w:proofErr w:type="spellStart"/>
-      <w:r>
-        <w:t>MantidPlot</w:t>
-      </w:r>
-      <w:proofErr w:type="spellEnd"/>
-      <w:r>
-        <w:t xml:space="preserve"> session</w:t>
-      </w:r>
-      <w:r>
-        <w:t xml:space="preserve">. </w:t>
-      </w:r>
-      <w:r>
-        <w:t xml:space="preserve"> This has not been possible due to the VSI’s reliance on the </w:t>
-      </w:r>
-      <w:proofErr w:type="spellStart"/>
-      <w:r>
-        <w:t>pqPVApplicationCore</w:t>
-      </w:r>
-      <w:proofErr w:type="spellEnd"/>
-      <w:r>
-        <w:t xml:space="preserve"> object. During the early development of the VSI, the multiple windows feature was investigated, but there was no way to cleanly separate them since the </w:t>
-      </w:r>
-      <w:proofErr w:type="spellStart"/>
-      <w:r>
-        <w:t>pqPVApplicationCore</w:t>
-      </w:r>
-      <w:proofErr w:type="spellEnd"/>
-      <w:r>
-        <w:t xml:space="preserve"> only allowed one instance of it within the </w:t>
-      </w:r>
-      <w:proofErr w:type="spellStart"/>
-      <w:r>
-        <w:t>MantidPlot</w:t>
-      </w:r>
-      <w:proofErr w:type="spellEnd"/>
-      <w:r>
-        <w:t xml:space="preserve"> session. Is there a way to fire up another instance of </w:t>
-      </w:r>
-      <w:proofErr w:type="spellStart"/>
-      <w:r>
-        <w:t>pqPVApplicationCore</w:t>
-      </w:r>
-      <w:proofErr w:type="spellEnd"/>
-      <w:r>
-        <w:t xml:space="preserve"> or are there alternative methods?</w:t>
-      </w:r>
-    </w:p>
-    <w:p/>
-    <w:p>
-      <w:r>
-        <w:t xml:space="preserve">Python Interaction with </w:t>
-      </w:r>
-      <w:proofErr w:type="spellStart"/>
-      <w:r>
-        <w:t>ParaView</w:t>
-      </w:r>
-      <w:proofErr w:type="spellEnd"/>
-    </w:p>
-    <w:p/>
-    <w:p>
-      <w:r>
-        <w:tab/>
-      </w:r>
-      <w:proofErr w:type="spellStart"/>
-      <w:r>
-        <w:t>ParaView</w:t>
-      </w:r>
-      <w:proofErr w:type="spellEnd"/>
-      <w:r>
-        <w:t xml:space="preserve"> currently has a Python </w:t>
-      </w:r>
-      <w:proofErr w:type="gramStart"/>
-      <w:r>
-        <w:t>interface which</w:t>
-      </w:r>
-      <w:proofErr w:type="gramEnd"/>
-      <w:r>
-        <w:t xml:space="preserve"> is available from outside </w:t>
-      </w:r>
-      <w:proofErr w:type="spellStart"/>
-      <w:r>
-        <w:t>ParaView</w:t>
-      </w:r>
-      <w:proofErr w:type="spellEnd"/>
-      <w:r>
-        <w:t xml:space="preserve"> itself through </w:t>
-      </w:r>
-      <w:proofErr w:type="spellStart"/>
-      <w:r>
-        <w:t>pvpython</w:t>
-      </w:r>
-      <w:proofErr w:type="spellEnd"/>
-      <w:r>
-        <w:t xml:space="preserve">. However, the </w:t>
-      </w:r>
-      <w:r>
-        <w:t xml:space="preserve">interface looks geared towards non-interactive scripting of </w:t>
-      </w:r>
-      <w:proofErr w:type="spellStart"/>
-      <w:r>
-        <w:t>ParaView</w:t>
-      </w:r>
-      <w:proofErr w:type="spellEnd"/>
-      <w:r>
-        <w:t xml:space="preserve">. Our users wish to have an interactive interface but from outside the </w:t>
-      </w:r>
-      <w:proofErr w:type="spellStart"/>
-      <w:r>
-        <w:t>ParaView</w:t>
-      </w:r>
-      <w:proofErr w:type="spellEnd"/>
-      <w:r>
-        <w:t xml:space="preserve"> application. Is this possible</w:t>
-      </w:r>
-      <w:r>
-        <w:t xml:space="preserve"> with the current interface</w:t>
-      </w:r>
-      <w:r>
-        <w:t>?</w:t>
-      </w:r>
     </w:p>
     <w:sectPr>
       <w:pgSz w:w="12240" w:h="15840"/>

</xml_diff>